<commit_message>
Animated Srah, QueenAnt, Worm
</commit_message>
<xml_diff>
--- a/Animations/Animation Log.docx
+++ b/Animations/Animation Log.docx
@@ -88,7 +88,25 @@
           <w:lang w:val="en-US"/>
         </w:rPr>
         <w:tab/>
-        <w:t>Death 140 - 185</w:t>
+        <w:t xml:space="preserve">Death 140 </w:t>
+      </w:r>
+      <w:r>
+        <w:rPr>
+          <w:lang w:val="en-US"/>
+        </w:rPr>
+        <w:t>–</w:t>
+      </w:r>
+      <w:r>
+        <w:rPr>
+          <w:lang w:val="en-US"/>
+        </w:rPr>
+        <w:t xml:space="preserve"> 185</w:t>
+      </w:r>
+      <w:r>
+        <w:rPr>
+          <w:lang w:val="en-US"/>
+        </w:rPr>
+        <w:t>s</w:t>
       </w:r>
       <w:bookmarkStart w:id="0" w:name="_GoBack"/>
       <w:bookmarkEnd w:id="0"/>

</xml_diff>